<commit_message>
code and algorithm changes
</commit_message>
<xml_diff>
--- a/algorithm.docx
+++ b/algorithm.docx
@@ -104,7 +104,15 @@
         </w:numPr>
       </w:pPr>
       <w:r>
-        <w:t xml:space="preserve">Store variable “seconds_per_year” as the value </w:t>
+        <w:t>Store variable “</w:t>
+      </w:r>
+      <w:proofErr w:type="spellStart"/>
+      <w:r>
+        <w:t>seconds_per_year</w:t>
+      </w:r>
+      <w:proofErr w:type="spellEnd"/>
+      <w:r>
+        <w:t xml:space="preserve">” as the value </w:t>
       </w:r>
       <w:r>
         <w:t>31536000</w:t>
@@ -143,6 +151,9 @@
       </w:r>
       <w:r>
         <w:t>* the number of years )</w:t>
+      </w:r>
+      <w:r>
+        <w:t xml:space="preserve"> + current population</w:t>
       </w:r>
     </w:p>
     <w:p>

</xml_diff>